<commit_message>
questions 3.3 + kleine aanpassing code
</commit_message>
<xml_diff>
--- a/report_V2.docx
+++ b/report_V2.docx
@@ -4,7 +4,7 @@
   <w:body>
     <w:p>
       <w:pPr>
-        <w:pStyle w:val="Kop1"/>
+        <w:pStyle w:val="Heading1"/>
         <w:rPr>
           <w:lang w:val="en-US"/>
         </w:rPr>
@@ -35,7 +35,23 @@
           <w:b/>
           <w:lang w:val="en-US"/>
         </w:rPr>
-        <w:t xml:space="preserve">At which step of the workflow for booking a car reservation ( create quote, collect quotes, confirm) would the indirect communication between objects or components kick in? </w:t>
+        <w:t xml:space="preserve">At which step of the workflow for booking a car reservation </w:t>
+      </w:r>
+      <w:proofErr w:type="gramStart"/>
+      <w:r>
+        <w:rPr>
+          <w:b/>
+          <w:lang w:val="en-US"/>
+        </w:rPr>
+        <w:t>( create</w:t>
+      </w:r>
+      <w:proofErr w:type="gramEnd"/>
+      <w:r>
+        <w:rPr>
+          <w:b/>
+          <w:lang w:val="en-US"/>
+        </w:rPr>
+        <w:t xml:space="preserve"> quote, collect quotes, confirm) would the indirect communication between objects or components kick in? </w:t>
       </w:r>
     </w:p>
     <w:p>
@@ -198,7 +214,23 @@
           <w:i/>
           <w:lang w:val="en-US"/>
         </w:rPr>
-        <w:t xml:space="preserve"> care of persisting for us, we do not need to do so ourselves. Passing only references is also desirable, since there are no copies passed of the data which enhances our data consistency. While it would require the back end process to do more work (datastore retrievals), it decreases the </w:t>
+        <w:t xml:space="preserve"> care of persisting for us, we do not need to do so ourselves. Passing only references is also desirable, since there are no copies passed of the data which enhances our data consistency. While it would require the </w:t>
+      </w:r>
+      <w:proofErr w:type="gramStart"/>
+      <w:r>
+        <w:rPr>
+          <w:i/>
+          <w:lang w:val="en-US"/>
+        </w:rPr>
+        <w:t>back end</w:t>
+      </w:r>
+      <w:proofErr w:type="gramEnd"/>
+      <w:r>
+        <w:rPr>
+          <w:i/>
+          <w:lang w:val="en-US"/>
+        </w:rPr>
+        <w:t xml:space="preserve"> process to do more work (datastore retrievals), it decreases the </w:t>
       </w:r>
       <w:r>
         <w:rPr>
@@ -288,430 +320,460 @@
           <w:lang w:val="en-US"/>
         </w:rPr>
         <w:t xml:space="preserve"> API to setup this implementation. This allows us to simulate sending a real email in the console log. We encountered a problem here that couldn’t be fixed by us. The console log always shows an empty body, even if the body is set to have a specific value. As a work around we implemented an additional print in the log where we display the body by retrieving it from the message.</w:t>
+      </w:r>
+    </w:p>
+    <w:p>
+      <w:pPr>
+        <w:rPr>
+          <w:i/>
+          <w:lang w:val="en-US"/>
+        </w:rPr>
+      </w:pPr>
+    </w:p>
+    <w:p>
+      <w:pPr>
+        <w:pStyle w:val="Heading1"/>
+        <w:rPr>
+          <w:lang w:val="en-US"/>
+        </w:rPr>
+      </w:pPr>
+      <w:r>
+        <w:rPr>
+          <w:lang w:val="en-US"/>
+        </w:rPr>
+        <w:t>GAE exercise 3.</w:t>
+      </w:r>
+      <w:r>
+        <w:rPr>
+          <w:lang w:val="en-US"/>
+        </w:rPr>
+        <w:t>3</w:t>
+      </w:r>
+    </w:p>
+    <w:p>
+      <w:pPr>
+        <w:rPr>
+          <w:lang w:val="en-US"/>
+        </w:rPr>
+      </w:pPr>
+    </w:p>
+    <w:p>
+      <w:pPr>
+        <w:rPr>
+          <w:b/>
+          <w:lang w:val="en-US"/>
+        </w:rPr>
+      </w:pPr>
+      <w:r>
+        <w:rPr>
+          <w:b/>
+          <w:lang w:val="en-US"/>
+        </w:rPr>
+        <w:t>Is there a scenario in which the code to confirm the quotes is executed multiple times in parallel, resulting in a positive confirmation to both clients’ quotes?</w:t>
+      </w:r>
+    </w:p>
+    <w:p>
+      <w:pPr>
+        <w:rPr>
+          <w:i/>
+          <w:lang w:val="en-US"/>
+        </w:rPr>
+      </w:pPr>
+      <w:r>
+        <w:rPr>
+          <w:i/>
+          <w:lang w:val="en-US"/>
+        </w:rPr>
+        <w:t xml:space="preserve">This is possible in a scenario where there are multiple workers in the back end. </w:t>
+      </w:r>
+      <w:r>
+        <w:rPr>
+          <w:i/>
+          <w:lang w:val="en-US"/>
+        </w:rPr>
+        <w:t>When there are</w:t>
+      </w:r>
+      <w:r>
+        <w:rPr>
+          <w:i/>
+          <w:lang w:val="en-US"/>
+        </w:rPr>
+        <w:t xml:space="preserve"> for example</w:t>
+      </w:r>
+      <w:r>
+        <w:rPr>
+          <w:i/>
+          <w:lang w:val="en-US"/>
+        </w:rPr>
+        <w:t xml:space="preserve"> two clients</w:t>
+      </w:r>
+      <w:r>
+        <w:rPr>
+          <w:i/>
+          <w:lang w:val="en-US"/>
+        </w:rPr>
+        <w:t xml:space="preserve"> who simultaneously</w:t>
+      </w:r>
+      <w:r>
+        <w:rPr>
+          <w:i/>
+          <w:lang w:val="en-US"/>
+        </w:rPr>
+        <w:t xml:space="preserve"> want to</w:t>
+      </w:r>
+      <w:r>
+        <w:rPr>
+          <w:i/>
+          <w:lang w:val="en-US"/>
+        </w:rPr>
+        <w:t xml:space="preserve"> confirm their</w:t>
+      </w:r>
+      <w:r>
+        <w:rPr>
+          <w:i/>
+          <w:lang w:val="en-US"/>
+        </w:rPr>
+        <w:t xml:space="preserve"> quotes</w:t>
+      </w:r>
+      <w:r>
+        <w:rPr>
+          <w:i/>
+          <w:lang w:val="en-US"/>
+        </w:rPr>
+        <w:t>, two</w:t>
+      </w:r>
+      <w:r>
+        <w:rPr>
+          <w:i/>
+          <w:lang w:val="en-US"/>
+        </w:rPr>
+        <w:t xml:space="preserve"> instances of ConfirmQuotesDeferredTask</w:t>
+      </w:r>
+      <w:r>
+        <w:rPr>
+          <w:i/>
+          <w:lang w:val="en-US"/>
+        </w:rPr>
+        <w:t xml:space="preserve"> are created. These instances will be pushed to the queue and parallelly processed by the workers in the back end.</w:t>
+      </w:r>
+      <w:r>
+        <w:rPr>
+          <w:i/>
+          <w:lang w:val="en-US"/>
+        </w:rPr>
+        <w:t xml:space="preserve"> </w:t>
+      </w:r>
+      <w:r>
+        <w:rPr>
+          <w:i/>
+          <w:lang w:val="en-US"/>
+        </w:rPr>
+        <w:t xml:space="preserve">Both workers </w:t>
+      </w:r>
+      <w:r>
+        <w:rPr>
+          <w:i/>
+          <w:lang w:val="en-US"/>
+        </w:rPr>
+        <w:t>will eventually</w:t>
+      </w:r>
+      <w:r>
+        <w:rPr>
+          <w:i/>
+          <w:lang w:val="en-US"/>
+        </w:rPr>
+        <w:t xml:space="preserve"> check whether or not th</w:t>
+      </w:r>
+      <w:r>
+        <w:rPr>
+          <w:i/>
+          <w:lang w:val="en-US"/>
+        </w:rPr>
+        <w:t>e car is available. If one of them</w:t>
+      </w:r>
+      <w:r>
+        <w:rPr>
+          <w:i/>
+          <w:lang w:val="en-US"/>
+        </w:rPr>
+        <w:t xml:space="preserve"> check</w:t>
+      </w:r>
+      <w:r>
+        <w:rPr>
+          <w:i/>
+          <w:lang w:val="en-US"/>
+        </w:rPr>
+        <w:t>s</w:t>
+      </w:r>
+      <w:r>
+        <w:rPr>
+          <w:i/>
+          <w:lang w:val="en-US"/>
+        </w:rPr>
+        <w:t xml:space="preserve"> the availability</w:t>
+      </w:r>
+      <w:r>
+        <w:rPr>
+          <w:i/>
+          <w:lang w:val="en-US"/>
+        </w:rPr>
+        <w:t xml:space="preserve"> of a car</w:t>
+      </w:r>
+      <w:r>
+        <w:rPr>
+          <w:i/>
+          <w:lang w:val="en-US"/>
+        </w:rPr>
+        <w:t xml:space="preserve"> before the other actually made the </w:t>
+      </w:r>
+      <w:r>
+        <w:rPr>
+          <w:i/>
+          <w:lang w:val="en-US"/>
+        </w:rPr>
+        <w:lastRenderedPageBreak/>
+        <w:t>reservation</w:t>
+      </w:r>
+      <w:r>
+        <w:rPr>
+          <w:i/>
+          <w:lang w:val="en-US"/>
+        </w:rPr>
+        <w:t>, both of them will</w:t>
+      </w:r>
+      <w:r>
+        <w:rPr>
+          <w:i/>
+          <w:lang w:val="en-US"/>
+        </w:rPr>
+        <w:t xml:space="preserve"> think that </w:t>
+      </w:r>
+      <w:r>
+        <w:rPr>
+          <w:i/>
+          <w:lang w:val="en-US"/>
+        </w:rPr>
+        <w:t>the car is still available. This will result in a positive confirmation to both clients’ quotes.</w:t>
+      </w:r>
+    </w:p>
+    <w:p>
+      <w:pPr>
+        <w:rPr>
+          <w:b/>
+          <w:lang w:val="en-US"/>
+        </w:rPr>
+      </w:pPr>
+      <w:r>
+        <w:rPr>
+          <w:b/>
+          <w:lang w:val="en-US"/>
+        </w:rPr>
+        <w:t>If so, can you name and illustrate one (or more) possibilities to prevent this bogus behavior?</w:t>
+      </w:r>
+    </w:p>
+    <w:p>
+      <w:pPr>
+        <w:rPr>
+          <w:i/>
+          <w:lang w:val="en-US"/>
+        </w:rPr>
+      </w:pPr>
+      <w:r>
+        <w:rPr>
+          <w:i/>
+          <w:lang w:val="en-US"/>
+        </w:rPr>
+        <w:t xml:space="preserve">One possibility to prevent this bogus behavior is to only let one instance of the </w:t>
+      </w:r>
+      <w:proofErr w:type="spellStart"/>
+      <w:r>
+        <w:rPr>
+          <w:i/>
+          <w:lang w:val="en-US"/>
+        </w:rPr>
+        <w:t>ConfirmQuotesDefferedTask</w:t>
+      </w:r>
+      <w:proofErr w:type="spellEnd"/>
+      <w:r>
+        <w:rPr>
+          <w:i/>
+          <w:lang w:val="en-US"/>
+        </w:rPr>
+        <w:t xml:space="preserve"> be instantiated. This would mean that there is one global </w:t>
+      </w:r>
+      <w:proofErr w:type="spellStart"/>
+      <w:r>
+        <w:rPr>
+          <w:i/>
+          <w:lang w:val="en-US"/>
+        </w:rPr>
+        <w:t>ConfirmQuotesDefferedTask</w:t>
+      </w:r>
+      <w:proofErr w:type="spellEnd"/>
+      <w:r>
+        <w:rPr>
+          <w:i/>
+          <w:lang w:val="en-US"/>
+        </w:rPr>
+        <w:t xml:space="preserve"> instance that is used to process all the quotes that has to be confirmed.  </w:t>
+      </w:r>
+    </w:p>
+    <w:p>
+      <w:pPr>
+        <w:rPr>
+          <w:i/>
+          <w:lang w:val="en-US"/>
+        </w:rPr>
+      </w:pPr>
+    </w:p>
+    <w:p>
+      <w:pPr>
+        <w:rPr>
+          <w:i/>
+          <w:lang w:val="en-US"/>
+        </w:rPr>
+      </w:pPr>
+      <w:r>
+        <w:rPr>
+          <w:i/>
+          <w:lang w:val="en-US"/>
+        </w:rPr>
+        <w:t xml:space="preserve">A second possibility could be to add a lock (or another type of </w:t>
+      </w:r>
+      <w:r>
+        <w:rPr>
+          <w:i/>
+          <w:lang w:val="en-US"/>
+        </w:rPr>
+        <w:t xml:space="preserve">synchronization) to the method </w:t>
+      </w:r>
+      <w:proofErr w:type="spellStart"/>
+      <w:r>
+        <w:rPr>
+          <w:i/>
+          <w:lang w:val="en-US"/>
+        </w:rPr>
+        <w:t>confirmQuotes</w:t>
+      </w:r>
+      <w:proofErr w:type="spellEnd"/>
+      <w:r>
+        <w:rPr>
+          <w:i/>
+          <w:lang w:val="en-US"/>
+        </w:rPr>
+        <w:t xml:space="preserve"> (in the </w:t>
+      </w:r>
+      <w:proofErr w:type="spellStart"/>
+      <w:r>
+        <w:rPr>
+          <w:i/>
+          <w:lang w:val="en-US"/>
+        </w:rPr>
+        <w:t>CarRentalCompany</w:t>
+      </w:r>
+      <w:proofErr w:type="spellEnd"/>
+      <w:r>
+        <w:rPr>
+          <w:i/>
+          <w:lang w:val="en-US"/>
+        </w:rPr>
+        <w:t xml:space="preserve"> class) starting form where we get all available cars and ending where we create a new reservation for this quote. This part of the code is the critical section where no two parallel </w:t>
+      </w:r>
+      <w:proofErr w:type="spellStart"/>
+      <w:r>
+        <w:rPr>
+          <w:i/>
+          <w:lang w:val="en-US"/>
+        </w:rPr>
+        <w:t>ConfirmQuotesDefferedTask</w:t>
+      </w:r>
+      <w:proofErr w:type="spellEnd"/>
+      <w:r>
+        <w:rPr>
+          <w:i/>
+          <w:lang w:val="en-US"/>
+        </w:rPr>
+        <w:t xml:space="preserve"> should be in simultaneously.</w:t>
+      </w:r>
+    </w:p>
+    <w:p>
+      <w:pPr>
+        <w:rPr>
+          <w:i/>
+          <w:lang w:val="en-US"/>
+        </w:rPr>
+      </w:pPr>
+    </w:p>
+    <w:p>
+      <w:pPr>
+        <w:rPr>
+          <w:b/>
+          <w:lang w:val="en-US"/>
+        </w:rPr>
+      </w:pPr>
+      <w:r>
+        <w:rPr>
+          <w:b/>
+          <w:lang w:val="en-US"/>
+        </w:rPr>
+        <w:t>In case your solution to the previous question limits parallelism, would a different design of the indirect communication channels help to increase parallelism?</w:t>
+      </w:r>
+    </w:p>
+    <w:p>
+      <w:pPr>
+        <w:rPr>
+          <w:i/>
+          <w:lang w:val="en-US"/>
+        </w:rPr>
+      </w:pPr>
+      <w:r>
+        <w:rPr>
+          <w:i/>
+          <w:lang w:val="en-US"/>
+        </w:rPr>
+        <w:t xml:space="preserve">Both solutions in the previous question limits parallelism. </w:t>
+      </w:r>
+      <w:r>
+        <w:rPr>
+          <w:i/>
+          <w:lang w:val="en-US"/>
+        </w:rPr>
+        <w:t xml:space="preserve">In the first solution parallelism is almost completely gone. In the second solution parallelism still exists both only to a certain level. At one point in time one process will have to wait on another one. A possible redesign could be to have multiple parallel ConfirmQuotesDefferedTask instances but every </w:t>
+      </w:r>
+      <w:proofErr w:type="spellStart"/>
+      <w:r>
+        <w:rPr>
+          <w:i/>
+          <w:lang w:val="en-US"/>
+        </w:rPr>
+        <w:t>ConfirmQuotesDefferedTask</w:t>
+      </w:r>
+      <w:proofErr w:type="spellEnd"/>
+      <w:r>
+        <w:rPr>
+          <w:i/>
+          <w:lang w:val="en-US"/>
+        </w:rPr>
+        <w:t xml:space="preserve"> instance is assigned to a specific car type. All quotes are sorted on car type so that there can not be two instances of </w:t>
+      </w:r>
+      <w:proofErr w:type="spellStart"/>
+      <w:r>
+        <w:rPr>
+          <w:i/>
+          <w:lang w:val="en-US"/>
+        </w:rPr>
+        <w:t>ConfirmQuotesDefferedTask</w:t>
+      </w:r>
+      <w:proofErr w:type="spellEnd"/>
+      <w:r>
+        <w:rPr>
+          <w:i/>
+          <w:lang w:val="en-US"/>
+        </w:rPr>
+        <w:t xml:space="preserve"> trying to confirm a quote for the same car type.</w:t>
       </w:r>
       <w:bookmarkStart w:id="0" w:name="_GoBack"/>
       <w:bookmarkEnd w:id="0"/>
-    </w:p>
-    <w:p>
-      <w:pPr>
-        <w:rPr>
-          <w:i/>
-          <w:lang w:val="en-US"/>
-        </w:rPr>
-      </w:pPr>
-    </w:p>
-    <w:p>
-      <w:pPr>
-        <w:pStyle w:val="Kop1"/>
-        <w:rPr>
-          <w:lang w:val="en-US"/>
-        </w:rPr>
-      </w:pPr>
-      <w:r>
-        <w:rPr>
-          <w:lang w:val="en-US"/>
-        </w:rPr>
-        <w:t>GAE exercise 3.</w:t>
-      </w:r>
-      <w:r>
-        <w:rPr>
-          <w:lang w:val="en-US"/>
-        </w:rPr>
-        <w:t>3</w:t>
-      </w:r>
-    </w:p>
-    <w:p>
-      <w:pPr>
-        <w:rPr>
-          <w:lang w:val="en-US"/>
-        </w:rPr>
-      </w:pPr>
-    </w:p>
-    <w:p>
-      <w:pPr>
-        <w:rPr>
-          <w:b/>
-          <w:lang w:val="en-US"/>
-        </w:rPr>
-      </w:pPr>
-      <w:r>
-        <w:rPr>
-          <w:b/>
-          <w:lang w:val="en-US"/>
-        </w:rPr>
-        <w:t>Is there a scenario in which the code to confirm the quotes is executed multiple times in parallel, resulting in a positive confirmation to both clients’ quotes?</w:t>
-      </w:r>
-    </w:p>
-    <w:p>
-      <w:pPr>
-        <w:rPr>
-          <w:i/>
-          <w:lang w:val="en-US"/>
-        </w:rPr>
-      </w:pPr>
-      <w:r>
-        <w:rPr>
-          <w:i/>
-          <w:lang w:val="en-US"/>
-        </w:rPr>
-        <w:t xml:space="preserve">This is possible in a scenario where there are multiple workers in the back end. </w:t>
-      </w:r>
-      <w:r>
-        <w:rPr>
-          <w:i/>
-          <w:lang w:val="en-US"/>
-        </w:rPr>
-        <w:t>When there are</w:t>
-      </w:r>
-      <w:r>
-        <w:rPr>
-          <w:i/>
-          <w:lang w:val="en-US"/>
-        </w:rPr>
-        <w:t xml:space="preserve"> for example</w:t>
-      </w:r>
-      <w:r>
-        <w:rPr>
-          <w:i/>
-          <w:lang w:val="en-US"/>
-        </w:rPr>
-        <w:t xml:space="preserve"> two clients</w:t>
-      </w:r>
-      <w:r>
-        <w:rPr>
-          <w:i/>
-          <w:lang w:val="en-US"/>
-        </w:rPr>
-        <w:t xml:space="preserve"> who simultaneously</w:t>
-      </w:r>
-      <w:r>
-        <w:rPr>
-          <w:i/>
-          <w:lang w:val="en-US"/>
-        </w:rPr>
-        <w:t xml:space="preserve"> want to</w:t>
-      </w:r>
-      <w:r>
-        <w:rPr>
-          <w:i/>
-          <w:lang w:val="en-US"/>
-        </w:rPr>
-        <w:t xml:space="preserve"> confirm their</w:t>
-      </w:r>
-      <w:r>
-        <w:rPr>
-          <w:i/>
-          <w:lang w:val="en-US"/>
-        </w:rPr>
-        <w:t xml:space="preserve"> quotes</w:t>
-      </w:r>
-      <w:r>
-        <w:rPr>
-          <w:i/>
-          <w:lang w:val="en-US"/>
-        </w:rPr>
-        <w:t>, two</w:t>
-      </w:r>
-      <w:r>
-        <w:rPr>
-          <w:i/>
-          <w:lang w:val="en-US"/>
-        </w:rPr>
-        <w:t xml:space="preserve"> instances of ConfirmQuotesDeferredTask</w:t>
-      </w:r>
-      <w:r>
-        <w:rPr>
-          <w:i/>
-          <w:lang w:val="en-US"/>
-        </w:rPr>
-        <w:t xml:space="preserve"> are created. These instances will be pushed to the queue and parallelly processed by the workers in the back end.</w:t>
-      </w:r>
-      <w:r>
-        <w:rPr>
-          <w:i/>
-          <w:lang w:val="en-US"/>
-        </w:rPr>
-        <w:t xml:space="preserve"> </w:t>
-      </w:r>
-      <w:r>
-        <w:rPr>
-          <w:i/>
-          <w:lang w:val="en-US"/>
-        </w:rPr>
-        <w:t xml:space="preserve">Both workers </w:t>
-      </w:r>
-      <w:r>
-        <w:rPr>
-          <w:i/>
-          <w:lang w:val="en-US"/>
-        </w:rPr>
-        <w:t>will eventually</w:t>
-      </w:r>
-      <w:r>
-        <w:rPr>
-          <w:i/>
-          <w:lang w:val="en-US"/>
-        </w:rPr>
-        <w:t xml:space="preserve"> check whether or not th</w:t>
-      </w:r>
-      <w:r>
-        <w:rPr>
-          <w:i/>
-          <w:lang w:val="en-US"/>
-        </w:rPr>
-        <w:t>e car is available. If one of them</w:t>
-      </w:r>
-      <w:r>
-        <w:rPr>
-          <w:i/>
-          <w:lang w:val="en-US"/>
-        </w:rPr>
-        <w:t xml:space="preserve"> check</w:t>
-      </w:r>
-      <w:r>
-        <w:rPr>
-          <w:i/>
-          <w:lang w:val="en-US"/>
-        </w:rPr>
-        <w:t>s</w:t>
-      </w:r>
-      <w:r>
-        <w:rPr>
-          <w:i/>
-          <w:lang w:val="en-US"/>
-        </w:rPr>
-        <w:t xml:space="preserve"> the availability</w:t>
-      </w:r>
-      <w:r>
-        <w:rPr>
-          <w:i/>
-          <w:lang w:val="en-US"/>
-        </w:rPr>
-        <w:t xml:space="preserve"> of a car</w:t>
-      </w:r>
-      <w:r>
-        <w:rPr>
-          <w:i/>
-          <w:lang w:val="en-US"/>
-        </w:rPr>
-        <w:t xml:space="preserve"> before the other actually made the </w:t>
-      </w:r>
-      <w:r>
-        <w:rPr>
-          <w:i/>
-          <w:lang w:val="en-US"/>
-        </w:rPr>
-        <w:lastRenderedPageBreak/>
-        <w:t>reservation</w:t>
-      </w:r>
-      <w:r>
-        <w:rPr>
-          <w:i/>
-          <w:lang w:val="en-US"/>
-        </w:rPr>
-        <w:t>, both of them will</w:t>
-      </w:r>
-      <w:r>
-        <w:rPr>
-          <w:i/>
-          <w:lang w:val="en-US"/>
-        </w:rPr>
-        <w:t xml:space="preserve"> think that </w:t>
-      </w:r>
-      <w:r>
-        <w:rPr>
-          <w:i/>
-          <w:lang w:val="en-US"/>
-        </w:rPr>
-        <w:t>the car is still available. This will result in a positive confirmation to both clients’ quotes.</w:t>
-      </w:r>
-    </w:p>
-    <w:p>
-      <w:pPr>
-        <w:rPr>
-          <w:b/>
-          <w:lang w:val="en-US"/>
-        </w:rPr>
-      </w:pPr>
-      <w:r>
-        <w:rPr>
-          <w:b/>
-          <w:lang w:val="en-US"/>
-        </w:rPr>
-        <w:t>If so, can you name and illustrate one (or more) possibilities to prevent this bogus behavior?</w:t>
-      </w:r>
-    </w:p>
-    <w:p>
-      <w:pPr>
-        <w:rPr>
-          <w:i/>
-          <w:lang w:val="en-US"/>
-        </w:rPr>
-      </w:pPr>
-      <w:r>
-        <w:rPr>
-          <w:i/>
-          <w:lang w:val="en-US"/>
-        </w:rPr>
-        <w:t>A</w:t>
-      </w:r>
-      <w:r>
-        <w:rPr>
-          <w:i/>
-          <w:lang w:val="en-US"/>
-        </w:rPr>
-        <w:t xml:space="preserve"> condition that only one </w:t>
-      </w:r>
-      <w:proofErr w:type="spellStart"/>
-      <w:r>
-        <w:rPr>
-          <w:i/>
-          <w:lang w:val="en-US"/>
-        </w:rPr>
-        <w:t>ConfirmQuotesDefferedTask</w:t>
-      </w:r>
-      <w:proofErr w:type="spellEnd"/>
-      <w:r>
-        <w:rPr>
-          <w:i/>
-          <w:lang w:val="en-US"/>
-        </w:rPr>
-        <w:t xml:space="preserve"> can call</w:t>
-      </w:r>
-      <w:r>
-        <w:rPr>
-          <w:i/>
-          <w:lang w:val="en-US"/>
-        </w:rPr>
-        <w:t xml:space="preserve"> his </w:t>
-      </w:r>
-      <w:proofErr w:type="spellStart"/>
-      <w:r>
-        <w:rPr>
-          <w:i/>
-          <w:lang w:val="en-US"/>
-        </w:rPr>
-        <w:t>confirmQuotes</w:t>
-      </w:r>
-      <w:proofErr w:type="spellEnd"/>
-      <w:r>
-        <w:rPr>
-          <w:i/>
-          <w:lang w:val="en-US"/>
-        </w:rPr>
-        <w:t xml:space="preserve"> method</w:t>
-      </w:r>
-      <w:r>
-        <w:rPr>
-          <w:i/>
-          <w:lang w:val="en-US"/>
-        </w:rPr>
-        <w:t xml:space="preserve"> at a particular moment in time</w:t>
-      </w:r>
-      <w:r>
-        <w:rPr>
-          <w:i/>
-          <w:lang w:val="en-US"/>
-        </w:rPr>
-        <w:t xml:space="preserve"> will solve this bogus behavior. </w:t>
-      </w:r>
-      <w:proofErr w:type="spellStart"/>
-      <w:r>
-        <w:rPr>
-          <w:i/>
-          <w:lang w:val="en-US"/>
-        </w:rPr>
-        <w:t>confirmQuotes</w:t>
-      </w:r>
-      <w:proofErr w:type="spellEnd"/>
-      <w:r>
-        <w:rPr>
-          <w:i/>
-          <w:lang w:val="en-US"/>
-        </w:rPr>
-        <w:t xml:space="preserve"> is the critical section here and synchronization of </w:t>
-      </w:r>
-      <w:r>
-        <w:rPr>
-          <w:i/>
-          <w:lang w:val="en-US"/>
-        </w:rPr>
-        <w:t>this</w:t>
-      </w:r>
-      <w:r>
-        <w:rPr>
-          <w:i/>
-          <w:lang w:val="en-US"/>
-        </w:rPr>
-        <w:t xml:space="preserve"> section is </w:t>
-      </w:r>
-      <w:r>
-        <w:rPr>
-          <w:i/>
-          <w:lang w:val="en-US"/>
-        </w:rPr>
-        <w:t>desirable</w:t>
-      </w:r>
-      <w:r>
-        <w:rPr>
-          <w:i/>
-          <w:lang w:val="en-US"/>
-        </w:rPr>
-        <w:t xml:space="preserve">. This solution will limit parallelism up to a certain point. </w:t>
-      </w:r>
-    </w:p>
-    <w:p>
-      <w:pPr>
-        <w:rPr>
-          <w:i/>
-          <w:lang w:val="en-US"/>
-        </w:rPr>
-      </w:pPr>
-    </w:p>
-    <w:p>
-      <w:pPr>
-        <w:rPr>
-          <w:b/>
-          <w:lang w:val="en-US"/>
-        </w:rPr>
-      </w:pPr>
-      <w:r>
-        <w:rPr>
-          <w:b/>
-          <w:lang w:val="en-US"/>
-        </w:rPr>
-        <w:t>In case your solution to the previous question limits parallelism, would a different design of the indirect communication channels help to increase parallelism?</w:t>
-      </w:r>
-    </w:p>
-    <w:p>
-      <w:pPr>
-        <w:rPr>
-          <w:i/>
-          <w:lang w:val="en-US"/>
-        </w:rPr>
-      </w:pPr>
-      <w:r>
-        <w:rPr>
-          <w:i/>
-          <w:lang w:val="en-US"/>
-        </w:rPr>
-        <w:t xml:space="preserve">We can use transactions but this complicates the implementation. Because transactions are part of a persistence context we should define a persistence context </w:t>
-      </w:r>
-      <w:r>
-        <w:rPr>
-          <w:i/>
-          <w:lang w:val="en-US"/>
-        </w:rPr>
-        <w:t xml:space="preserve">on the level of the parallel clients. Otherwise transactions will not do much here since parallel clients can still access the database independently. </w:t>
-      </w:r>
-    </w:p>
-    <w:p>
-      <w:pPr>
-        <w:rPr>
-          <w:i/>
-          <w:lang w:val="en-US"/>
-        </w:rPr>
-      </w:pPr>
     </w:p>
     <w:sectPr>
       <w:pgSz w:w="11906" w:h="16838"/>
@@ -1237,15 +1299,15 @@
     <w:lsdException w:name="Hashtag" w:semiHidden="1" w:unhideWhenUsed="1"/>
     <w:lsdException w:name="Unresolved Mention" w:semiHidden="1" w:unhideWhenUsed="1"/>
   </w:latentStyles>
-  <w:style w:type="paragraph" w:default="1" w:styleId="Standaard">
+  <w:style w:type="paragraph" w:default="1" w:styleId="Normal">
     <w:name w:val="Normal"/>
     <w:qFormat/>
   </w:style>
-  <w:style w:type="paragraph" w:styleId="Kop1">
+  <w:style w:type="paragraph" w:styleId="Heading1">
     <w:name w:val="heading 1"/>
-    <w:basedOn w:val="Standaard"/>
-    <w:next w:val="Standaard"/>
-    <w:link w:val="Kop1Char"/>
+    <w:basedOn w:val="Normal"/>
+    <w:next w:val="Normal"/>
+    <w:link w:val="Heading1Char"/>
     <w:uiPriority w:val="9"/>
     <w:qFormat/>
     <w:rsid w:val="001D3E50"/>
@@ -1262,13 +1324,13 @@
       <w:szCs w:val="32"/>
     </w:rPr>
   </w:style>
-  <w:style w:type="character" w:default="1" w:styleId="Standaardalinea-lettertype">
+  <w:style w:type="character" w:default="1" w:styleId="DefaultParagraphFont">
     <w:name w:val="Default Paragraph Font"/>
     <w:uiPriority w:val="1"/>
     <w:semiHidden/>
     <w:unhideWhenUsed/>
   </w:style>
-  <w:style w:type="table" w:default="1" w:styleId="Standaardtabel">
+  <w:style w:type="table" w:default="1" w:styleId="TableNormal">
     <w:name w:val="Normal Table"/>
     <w:uiPriority w:val="99"/>
     <w:semiHidden/>
@@ -1283,16 +1345,16 @@
       </w:tblCellMar>
     </w:tblPr>
   </w:style>
-  <w:style w:type="numbering" w:default="1" w:styleId="Geenlijst">
+  <w:style w:type="numbering" w:default="1" w:styleId="NoList">
     <w:name w:val="No List"/>
     <w:uiPriority w:val="99"/>
     <w:semiHidden/>
     <w:unhideWhenUsed/>
   </w:style>
-  <w:style w:type="character" w:customStyle="1" w:styleId="Kop1Char">
-    <w:name w:val="Kop 1 Char"/>
-    <w:basedOn w:val="Standaardalinea-lettertype"/>
-    <w:link w:val="Kop1"/>
+  <w:style w:type="character" w:customStyle="1" w:styleId="Heading1Char">
+    <w:name w:val="Heading 1 Char"/>
+    <w:basedOn w:val="DefaultParagraphFont"/>
+    <w:link w:val="Heading1"/>
     <w:uiPriority w:val="9"/>
     <w:rsid w:val="001D3E50"/>
     <w:rPr>
@@ -1302,9 +1364,9 @@
       <w:szCs w:val="32"/>
     </w:rPr>
   </w:style>
-  <w:style w:type="paragraph" w:styleId="Lijstalinea">
+  <w:style w:type="paragraph" w:styleId="ListParagraph">
     <w:name w:val="List Paragraph"/>
-    <w:basedOn w:val="Standaard"/>
+    <w:basedOn w:val="Normal"/>
     <w:uiPriority w:val="34"/>
     <w:qFormat/>
     <w:rsid w:val="001D3E50"/>

</xml_diff>